<commit_message>
Update Business English conversation.docx
</commit_message>
<xml_diff>
--- a/Business English conversation.docx
+++ b/Business English conversation.docx
@@ -21,51 +21,91 @@
           <w:szCs w:val="20"/>
           <w:lang w:val="en-US" w:eastAsia="ru-RU"/>
         </w:rPr>
-        <w:t>Parador this is Andrew at Crown Academy</w:t>
-      </w:r>
-    </w:p>
-    <w:p>
-      <w:pPr>
-        <w:spacing w:after="0" w:line="240" w:lineRule="auto"/>
-        <w:rPr>
-          <w:rFonts w:ascii="Arial" w:eastAsia="Times New Roman" w:hAnsi="Arial" w:cs="Arial"/>
-          <w:color w:val="000000"/>
-          <w:sz w:val="20"/>
-          <w:szCs w:val="20"/>
-          <w:lang w:val="en-US" w:eastAsia="ru-RU"/>
-        </w:rPr>
-      </w:pPr>
-      <w:r>
-        <w:rPr>
-          <w:rFonts w:ascii="Arial" w:eastAsia="Times New Roman" w:hAnsi="Arial" w:cs="Arial"/>
-          <w:color w:val="000000"/>
-          <w:sz w:val="20"/>
-          <w:szCs w:val="20"/>
-          <w:lang w:val="en-US" w:eastAsia="ru-RU"/>
-        </w:rPr>
-        <w:t>of English today's video is an English</w:t>
-      </w:r>
-    </w:p>
-    <w:p>
-      <w:pPr>
-        <w:spacing w:after="0" w:line="240" w:lineRule="auto"/>
-        <w:rPr>
-          <w:rFonts w:ascii="Arial" w:eastAsia="Times New Roman" w:hAnsi="Arial" w:cs="Arial"/>
-          <w:color w:val="000000"/>
-          <w:sz w:val="20"/>
-          <w:szCs w:val="20"/>
-          <w:lang w:val="en-US" w:eastAsia="ru-RU"/>
-        </w:rPr>
-      </w:pPr>
-      <w:r>
-        <w:rPr>
-          <w:rFonts w:ascii="Arial" w:eastAsia="Times New Roman" w:hAnsi="Arial" w:cs="Arial"/>
-          <w:color w:val="000000"/>
-          <w:sz w:val="20"/>
-          <w:szCs w:val="20"/>
-          <w:lang w:val="en-US" w:eastAsia="ru-RU"/>
-        </w:rPr>
-        <w:t>speaking video so in this video you will</w:t>
+        <w:t>this is Andrew at Crown Academy</w:t>
+      </w:r>
+    </w:p>
+    <w:p>
+      <w:pPr>
+        <w:spacing w:after="0" w:line="240" w:lineRule="auto"/>
+        <w:rPr>
+          <w:rFonts w:ascii="Arial" w:eastAsia="Times New Roman" w:hAnsi="Arial" w:cs="Arial"/>
+          <w:color w:val="000000"/>
+          <w:sz w:val="20"/>
+          <w:szCs w:val="20"/>
+          <w:lang w:val="en-US" w:eastAsia="ru-RU"/>
+        </w:rPr>
+      </w:pPr>
+      <w:r>
+        <w:rPr>
+          <w:rFonts w:ascii="Arial" w:eastAsia="Times New Roman" w:hAnsi="Arial" w:cs="Arial"/>
+          <w:color w:val="000000"/>
+          <w:sz w:val="20"/>
+          <w:szCs w:val="20"/>
+          <w:lang w:val="en-US" w:eastAsia="ru-RU"/>
+        </w:rPr>
+        <w:t>of English</w:t>
+      </w:r>
+      <w:r>
+        <w:rPr>
+          <w:rFonts w:ascii="Arial" w:eastAsia="Times New Roman" w:hAnsi="Arial" w:cs="Arial"/>
+          <w:color w:val="000000"/>
+          <w:sz w:val="20"/>
+          <w:szCs w:val="20"/>
+          <w:lang w:val="en-US" w:eastAsia="ru-RU"/>
+        </w:rPr>
+        <w:t>.</w:t>
+      </w:r>
+      <w:r>
+        <w:rPr>
+          <w:rFonts w:ascii="Arial" w:eastAsia="Times New Roman" w:hAnsi="Arial" w:cs="Arial"/>
+          <w:color w:val="000000"/>
+          <w:sz w:val="20"/>
+          <w:szCs w:val="20"/>
+          <w:lang w:val="en-US" w:eastAsia="ru-RU"/>
+        </w:rPr>
+        <w:t xml:space="preserve"> today's video is an English</w:t>
+      </w:r>
+    </w:p>
+    <w:p>
+      <w:pPr>
+        <w:spacing w:after="0" w:line="240" w:lineRule="auto"/>
+        <w:rPr>
+          <w:rFonts w:ascii="Arial" w:eastAsia="Times New Roman" w:hAnsi="Arial" w:cs="Arial"/>
+          <w:color w:val="000000"/>
+          <w:sz w:val="20"/>
+          <w:szCs w:val="20"/>
+          <w:lang w:val="en-US" w:eastAsia="ru-RU"/>
+        </w:rPr>
+      </w:pPr>
+      <w:r>
+        <w:rPr>
+          <w:rFonts w:ascii="Arial" w:eastAsia="Times New Roman" w:hAnsi="Arial" w:cs="Arial"/>
+          <w:color w:val="000000"/>
+          <w:sz w:val="20"/>
+          <w:szCs w:val="20"/>
+          <w:lang w:val="en-US" w:eastAsia="ru-RU"/>
+        </w:rPr>
+        <w:t>speaking video</w:t>
+      </w:r>
+      <w:r>
+        <w:rPr>
+          <w:rFonts w:ascii="Arial" w:eastAsia="Times New Roman" w:hAnsi="Arial" w:cs="Arial"/>
+          <w:color w:val="000000"/>
+          <w:sz w:val="20"/>
+          <w:szCs w:val="20"/>
+          <w:lang w:val="en-US" w:eastAsia="ru-RU"/>
+        </w:rPr>
+        <w:t>.</w:t>
+      </w:r>
+      <w:r>
+        <w:rPr>
+          <w:rFonts w:ascii="Arial" w:eastAsia="Times New Roman" w:hAnsi="Arial" w:cs="Arial"/>
+          <w:color w:val="000000"/>
+          <w:sz w:val="20"/>
+          <w:szCs w:val="20"/>
+          <w:lang w:val="en-US" w:eastAsia="ru-RU"/>
+        </w:rPr>
+        <w:t xml:space="preserve"> so in this video you will</w:t>
       </w:r>
     </w:p>
     <w:p>
@@ -109,7 +149,27 @@
           <w:szCs w:val="20"/>
           <w:lang w:val="en-US" w:eastAsia="ru-RU"/>
         </w:rPr>
-        <w:t>native English speakers so the first</w:t>
+        <w:t>native English speakers</w:t>
+      </w:r>
+      <w:r>
+        <w:rPr>
+          <w:rFonts w:ascii="Arial" w:eastAsia="Times New Roman" w:hAnsi="Arial" w:cs="Arial"/>
+          <w:color w:val="000000"/>
+          <w:sz w:val="20"/>
+          <w:szCs w:val="20"/>
+          <w:lang w:val="en-US" w:eastAsia="ru-RU"/>
+        </w:rPr>
+        <w:t>.</w:t>
+      </w:r>
+      <w:r>
+        <w:rPr>
+          <w:rFonts w:ascii="Arial" w:eastAsia="Times New Roman" w:hAnsi="Arial" w:cs="Arial"/>
+          <w:color w:val="000000"/>
+          <w:sz w:val="20"/>
+          <w:szCs w:val="20"/>
+          <w:lang w:val="en-US" w:eastAsia="ru-RU"/>
+        </w:rPr>
+        <w:t xml:space="preserve"> so the first</w:t>
       </w:r>
     </w:p>
     <w:p>
@@ -195,29 +255,69 @@
           <w:szCs w:val="20"/>
           <w:lang w:val="en-US" w:eastAsia="ru-RU"/>
         </w:rPr>
-        <w:t>executive officer and the second person</w:t>
-      </w:r>
-    </w:p>
-    <w:p>
-      <w:pPr>
-        <w:spacing w:after="0" w:line="240" w:lineRule="auto"/>
-        <w:rPr>
-          <w:rFonts w:ascii="Arial" w:eastAsia="Times New Roman" w:hAnsi="Arial" w:cs="Arial"/>
-          <w:color w:val="000000"/>
-          <w:sz w:val="20"/>
-          <w:szCs w:val="20"/>
-          <w:lang w:val="en-US" w:eastAsia="ru-RU"/>
-        </w:rPr>
-      </w:pPr>
-      <w:r>
-        <w:rPr>
-          <w:rFonts w:ascii="Arial" w:eastAsia="Times New Roman" w:hAnsi="Arial" w:cs="Arial"/>
-          <w:color w:val="000000"/>
-          <w:sz w:val="20"/>
-          <w:szCs w:val="20"/>
-          <w:lang w:val="en-US" w:eastAsia="ru-RU"/>
-        </w:rPr>
-        <w:t>is mr. Lewis who is British he works for</w:t>
+        <w:t>executive officer</w:t>
+      </w:r>
+      <w:r>
+        <w:rPr>
+          <w:rFonts w:ascii="Arial" w:eastAsia="Times New Roman" w:hAnsi="Arial" w:cs="Arial"/>
+          <w:color w:val="000000"/>
+          <w:sz w:val="20"/>
+          <w:szCs w:val="20"/>
+          <w:lang w:val="en-US" w:eastAsia="ru-RU"/>
+        </w:rPr>
+        <w:t>.</w:t>
+      </w:r>
+      <w:r>
+        <w:rPr>
+          <w:rFonts w:ascii="Arial" w:eastAsia="Times New Roman" w:hAnsi="Arial" w:cs="Arial"/>
+          <w:color w:val="000000"/>
+          <w:sz w:val="20"/>
+          <w:szCs w:val="20"/>
+          <w:lang w:val="en-US" w:eastAsia="ru-RU"/>
+        </w:rPr>
+        <w:t xml:space="preserve"> and the second person</w:t>
+      </w:r>
+    </w:p>
+    <w:p>
+      <w:pPr>
+        <w:spacing w:after="0" w:line="240" w:lineRule="auto"/>
+        <w:rPr>
+          <w:rFonts w:ascii="Arial" w:eastAsia="Times New Roman" w:hAnsi="Arial" w:cs="Arial"/>
+          <w:color w:val="000000"/>
+          <w:sz w:val="20"/>
+          <w:szCs w:val="20"/>
+          <w:lang w:val="en-US" w:eastAsia="ru-RU"/>
+        </w:rPr>
+      </w:pPr>
+      <w:r>
+        <w:rPr>
+          <w:rFonts w:ascii="Arial" w:eastAsia="Times New Roman" w:hAnsi="Arial" w:cs="Arial"/>
+          <w:color w:val="000000"/>
+          <w:sz w:val="20"/>
+          <w:szCs w:val="20"/>
+          <w:lang w:val="en-US" w:eastAsia="ru-RU"/>
+        </w:rPr>
+        <w:t>is mr. Lewis who is British</w:t>
+      </w:r>
+      <w:r>
+        <w:rPr>
+          <w:rFonts w:ascii="Arial" w:eastAsia="Times New Roman" w:hAnsi="Arial" w:cs="Arial"/>
+          <w:color w:val="000000"/>
+          <w:sz w:val="20"/>
+          <w:szCs w:val="20"/>
+          <w:lang w:val="en-US" w:eastAsia="ru-RU"/>
+        </w:rPr>
+        <w:t>.</w:t>
+      </w:r>
+      <w:r>
+        <w:rPr>
+          <w:rFonts w:ascii="Arial" w:eastAsia="Times New Roman" w:hAnsi="Arial" w:cs="Arial"/>
+          <w:color w:val="000000"/>
+          <w:sz w:val="20"/>
+          <w:szCs w:val="20"/>
+          <w:lang w:val="en-US" w:eastAsia="ru-RU"/>
+        </w:rPr>
+        <w:t xml:space="preserve"> he works for</w:t>
       </w:r>
     </w:p>
     <w:p>
@@ -261,7 +361,37 @@
           <w:szCs w:val="20"/>
           <w:lang w:val="en-US" w:eastAsia="ru-RU"/>
         </w:rPr>
-        <w:t>director the meeting is at Venus Systems</w:t>
+        <w:t>D</w:t>
+      </w:r>
+      <w:r>
+        <w:rPr>
+          <w:rFonts w:ascii="Arial" w:eastAsia="Times New Roman" w:hAnsi="Arial" w:cs="Arial"/>
+          <w:color w:val="000000"/>
+          <w:sz w:val="20"/>
+          <w:szCs w:val="20"/>
+          <w:lang w:val="en-US" w:eastAsia="ru-RU"/>
+        </w:rPr>
+        <w:t>irector</w:t>
+      </w:r>
+      <w:r>
+        <w:rPr>
+          <w:rFonts w:ascii="Arial" w:eastAsia="Times New Roman" w:hAnsi="Arial" w:cs="Arial"/>
+          <w:color w:val="000000"/>
+          <w:sz w:val="20"/>
+          <w:szCs w:val="20"/>
+          <w:lang w:val="en-US" w:eastAsia="ru-RU"/>
+        </w:rPr>
+        <w:t>.</w:t>
+      </w:r>
+      <w:r>
+        <w:rPr>
+          <w:rFonts w:ascii="Arial" w:eastAsia="Times New Roman" w:hAnsi="Arial" w:cs="Arial"/>
+          <w:color w:val="000000"/>
+          <w:sz w:val="20"/>
+          <w:szCs w:val="20"/>
+          <w:lang w:val="en-US" w:eastAsia="ru-RU"/>
+        </w:rPr>
+        <w:t xml:space="preserve"> the meeting is at Venus Systems</w:t>
       </w:r>
     </w:p>
     <w:p>
@@ -327,51 +457,121 @@
           <w:szCs w:val="20"/>
           <w:lang w:val="en-US" w:eastAsia="ru-RU"/>
         </w:rPr>
-        <w:t>after the meeting I explained some</w:t>
-      </w:r>
-    </w:p>
-    <w:p>
-      <w:pPr>
-        <w:spacing w:after="0" w:line="240" w:lineRule="auto"/>
-        <w:rPr>
-          <w:rFonts w:ascii="Arial" w:eastAsia="Times New Roman" w:hAnsi="Arial" w:cs="Arial"/>
-          <w:color w:val="000000"/>
-          <w:sz w:val="20"/>
-          <w:szCs w:val="20"/>
-          <w:lang w:val="en-US" w:eastAsia="ru-RU"/>
-        </w:rPr>
-      </w:pPr>
-      <w:r>
-        <w:rPr>
-          <w:rFonts w:ascii="Arial" w:eastAsia="Times New Roman" w:hAnsi="Arial" w:cs="Arial"/>
-          <w:color w:val="000000"/>
-          <w:sz w:val="20"/>
-          <w:szCs w:val="20"/>
-          <w:lang w:val="en-US" w:eastAsia="ru-RU"/>
-        </w:rPr>
-        <w:t>useful vocabulary okay so that is the</w:t>
-      </w:r>
-    </w:p>
-    <w:p>
-      <w:pPr>
-        <w:spacing w:after="0" w:line="240" w:lineRule="auto"/>
-        <w:rPr>
-          <w:rFonts w:ascii="Arial" w:eastAsia="Times New Roman" w:hAnsi="Arial" w:cs="Arial"/>
-          <w:color w:val="000000"/>
-          <w:sz w:val="20"/>
-          <w:szCs w:val="20"/>
-          <w:lang w:val="en-US" w:eastAsia="ru-RU"/>
-        </w:rPr>
-      </w:pPr>
-      <w:r>
-        <w:rPr>
-          <w:rFonts w:ascii="Arial" w:eastAsia="Times New Roman" w:hAnsi="Arial" w:cs="Arial"/>
-          <w:color w:val="000000"/>
-          <w:sz w:val="20"/>
-          <w:szCs w:val="20"/>
-          <w:lang w:val="en-US" w:eastAsia="ru-RU"/>
-        </w:rPr>
-        <w:t>context get ready here is the meeting</w:t>
+        <w:t>after the meeting</w:t>
+      </w:r>
+      <w:r>
+        <w:rPr>
+          <w:rFonts w:ascii="Arial" w:eastAsia="Times New Roman" w:hAnsi="Arial" w:cs="Arial"/>
+          <w:color w:val="000000"/>
+          <w:sz w:val="20"/>
+          <w:szCs w:val="20"/>
+          <w:lang w:val="en-US" w:eastAsia="ru-RU"/>
+        </w:rPr>
+        <w:t>.</w:t>
+      </w:r>
+      <w:r>
+        <w:rPr>
+          <w:rFonts w:ascii="Arial" w:eastAsia="Times New Roman" w:hAnsi="Arial" w:cs="Arial"/>
+          <w:color w:val="000000"/>
+          <w:sz w:val="20"/>
+          <w:szCs w:val="20"/>
+          <w:lang w:val="en-US" w:eastAsia="ru-RU"/>
+        </w:rPr>
+        <w:t xml:space="preserve"> I explained some</w:t>
+      </w:r>
+    </w:p>
+    <w:p>
+      <w:pPr>
+        <w:spacing w:after="0" w:line="240" w:lineRule="auto"/>
+        <w:rPr>
+          <w:rFonts w:ascii="Arial" w:eastAsia="Times New Roman" w:hAnsi="Arial" w:cs="Arial"/>
+          <w:color w:val="000000"/>
+          <w:sz w:val="20"/>
+          <w:szCs w:val="20"/>
+          <w:lang w:val="en-US" w:eastAsia="ru-RU"/>
+        </w:rPr>
+      </w:pPr>
+      <w:r>
+        <w:rPr>
+          <w:rFonts w:ascii="Arial" w:eastAsia="Times New Roman" w:hAnsi="Arial" w:cs="Arial"/>
+          <w:color w:val="000000"/>
+          <w:sz w:val="20"/>
+          <w:szCs w:val="20"/>
+          <w:lang w:val="en-US" w:eastAsia="ru-RU"/>
+        </w:rPr>
+        <w:t>useful vocabulary</w:t>
+      </w:r>
+      <w:r>
+        <w:rPr>
+          <w:rFonts w:ascii="Arial" w:eastAsia="Times New Roman" w:hAnsi="Arial" w:cs="Arial"/>
+          <w:color w:val="000000"/>
+          <w:sz w:val="20"/>
+          <w:szCs w:val="20"/>
+          <w:lang w:val="en-US" w:eastAsia="ru-RU"/>
+        </w:rPr>
+        <w:t>.</w:t>
+      </w:r>
+      <w:r>
+        <w:rPr>
+          <w:rFonts w:ascii="Arial" w:eastAsia="Times New Roman" w:hAnsi="Arial" w:cs="Arial"/>
+          <w:color w:val="000000"/>
+          <w:sz w:val="20"/>
+          <w:szCs w:val="20"/>
+          <w:lang w:val="en-US" w:eastAsia="ru-RU"/>
+        </w:rPr>
+        <w:t xml:space="preserve"> okay so that is the</w:t>
+      </w:r>
+    </w:p>
+    <w:p>
+      <w:pPr>
+        <w:spacing w:after="0" w:line="240" w:lineRule="auto"/>
+        <w:rPr>
+          <w:rFonts w:ascii="Arial" w:eastAsia="Times New Roman" w:hAnsi="Arial" w:cs="Arial"/>
+          <w:color w:val="000000"/>
+          <w:sz w:val="20"/>
+          <w:szCs w:val="20"/>
+          <w:lang w:val="en-US" w:eastAsia="ru-RU"/>
+        </w:rPr>
+      </w:pPr>
+      <w:r>
+        <w:rPr>
+          <w:rFonts w:ascii="Arial" w:eastAsia="Times New Roman" w:hAnsi="Arial" w:cs="Arial"/>
+          <w:color w:val="000000"/>
+          <w:sz w:val="20"/>
+          <w:szCs w:val="20"/>
+          <w:lang w:val="en-US" w:eastAsia="ru-RU"/>
+        </w:rPr>
+        <w:t>context get ready</w:t>
+      </w:r>
+      <w:r>
+        <w:rPr>
+          <w:rFonts w:ascii="Arial" w:eastAsia="Times New Roman" w:hAnsi="Arial" w:cs="Arial"/>
+          <w:color w:val="000000"/>
+          <w:sz w:val="20"/>
+          <w:szCs w:val="20"/>
+          <w:lang w:val="en-US" w:eastAsia="ru-RU"/>
+        </w:rPr>
+        <w:t>.</w:t>
+      </w:r>
+      <w:r>
+        <w:rPr>
+          <w:rFonts w:ascii="Arial" w:eastAsia="Times New Roman" w:hAnsi="Arial" w:cs="Arial"/>
+          <w:color w:val="000000"/>
+          <w:sz w:val="20"/>
+          <w:szCs w:val="20"/>
+          <w:lang w:val="en-US" w:eastAsia="ru-RU"/>
+        </w:rPr>
+        <w:t xml:space="preserve"> here is the meeting</w:t>
+      </w:r>
+      <w:r>
+        <w:rPr>
+          <w:rFonts w:ascii="Arial" w:eastAsia="Times New Roman" w:hAnsi="Arial" w:cs="Arial"/>
+          <w:color w:val="000000"/>
+          <w:sz w:val="20"/>
+          <w:szCs w:val="20"/>
+          <w:lang w:val="en-US" w:eastAsia="ru-RU"/>
+        </w:rPr>
+        <w:t>.</w:t>
       </w:r>
     </w:p>
     <w:p>
@@ -569,7 +769,27 @@
           <w:szCs w:val="20"/>
           <w:lang w:val="en-US" w:eastAsia="ru-RU"/>
         </w:rPr>
-        <w:t>any trouble finding a parking space no</w:t>
+        <w:t>any trouble finding a parking space</w:t>
+      </w:r>
+      <w:r>
+        <w:rPr>
+          <w:rFonts w:ascii="Arial" w:eastAsia="Times New Roman" w:hAnsi="Arial" w:cs="Arial"/>
+          <w:color w:val="000000"/>
+          <w:sz w:val="20"/>
+          <w:szCs w:val="20"/>
+          <w:lang w:val="en-US" w:eastAsia="ru-RU"/>
+        </w:rPr>
+        <w:t>.</w:t>
+      </w:r>
+      <w:r>
+        <w:rPr>
+          <w:rFonts w:ascii="Arial" w:eastAsia="Times New Roman" w:hAnsi="Arial" w:cs="Arial"/>
+          <w:color w:val="000000"/>
+          <w:sz w:val="20"/>
+          <w:szCs w:val="20"/>
+          <w:lang w:val="en-US" w:eastAsia="ru-RU"/>
+        </w:rPr>
+        <w:t xml:space="preserve"> no</w:t>
       </w:r>
     </w:p>
     <w:p>
@@ -635,7 +855,27 @@
           <w:szCs w:val="20"/>
           <w:lang w:val="en-US" w:eastAsia="ru-RU"/>
         </w:rPr>
-        <w:t>what an amazing view yes I never get</w:t>
+        <w:t>what an amazing view</w:t>
+      </w:r>
+      <w:r>
+        <w:rPr>
+          <w:rFonts w:ascii="Arial" w:eastAsia="Times New Roman" w:hAnsi="Arial" w:cs="Arial"/>
+          <w:color w:val="000000"/>
+          <w:sz w:val="20"/>
+          <w:szCs w:val="20"/>
+          <w:lang w:val="en-US" w:eastAsia="ru-RU"/>
+        </w:rPr>
+        <w:t>.</w:t>
+      </w:r>
+      <w:r>
+        <w:rPr>
+          <w:rFonts w:ascii="Arial" w:eastAsia="Times New Roman" w:hAnsi="Arial" w:cs="Arial"/>
+          <w:color w:val="000000"/>
+          <w:sz w:val="20"/>
+          <w:szCs w:val="20"/>
+          <w:lang w:val="en-US" w:eastAsia="ru-RU"/>
+        </w:rPr>
+        <w:t xml:space="preserve"> yes I never get</w:t>
       </w:r>
     </w:p>
     <w:p>
@@ -703,49 +943,99 @@
         </w:rPr>
         <w:t>have you been to New York before</w:t>
       </w:r>
-    </w:p>
-    <w:p>
-      <w:pPr>
-        <w:spacing w:after="0" w:line="240" w:lineRule="auto"/>
-        <w:rPr>
-          <w:rFonts w:ascii="Arial" w:eastAsia="Times New Roman" w:hAnsi="Arial" w:cs="Arial"/>
-          <w:color w:val="000000"/>
-          <w:sz w:val="20"/>
-          <w:szCs w:val="20"/>
-          <w:lang w:val="en-US" w:eastAsia="ru-RU"/>
-        </w:rPr>
-      </w:pPr>
-      <w:r>
-        <w:rPr>
-          <w:rFonts w:ascii="Arial" w:eastAsia="Times New Roman" w:hAnsi="Arial" w:cs="Arial"/>
-          <w:color w:val="000000"/>
-          <w:sz w:val="20"/>
-          <w:szCs w:val="20"/>
-          <w:lang w:val="en-US" w:eastAsia="ru-RU"/>
-        </w:rPr>
-        <w:t>no this is my first visit it's</w:t>
-      </w:r>
-    </w:p>
-    <w:p>
-      <w:pPr>
-        <w:spacing w:after="0" w:line="240" w:lineRule="auto"/>
-        <w:rPr>
-          <w:rFonts w:ascii="Arial" w:eastAsia="Times New Roman" w:hAnsi="Arial" w:cs="Arial"/>
-          <w:color w:val="000000"/>
-          <w:sz w:val="20"/>
-          <w:szCs w:val="20"/>
-          <w:lang w:val="en-US" w:eastAsia="ru-RU"/>
-        </w:rPr>
-      </w:pPr>
-      <w:r>
-        <w:rPr>
-          <w:rFonts w:ascii="Arial" w:eastAsia="Times New Roman" w:hAnsi="Arial" w:cs="Arial"/>
-          <w:color w:val="000000"/>
-          <w:sz w:val="20"/>
-          <w:szCs w:val="20"/>
-          <w:lang w:val="en-US" w:eastAsia="ru-RU"/>
-        </w:rPr>
-        <w:t>incredible how big everything is I know</w:t>
+      <w:r>
+        <w:rPr>
+          <w:rFonts w:ascii="Arial" w:eastAsia="Times New Roman" w:hAnsi="Arial" w:cs="Arial"/>
+          <w:color w:val="000000"/>
+          <w:sz w:val="20"/>
+          <w:szCs w:val="20"/>
+          <w:lang w:val="en-US" w:eastAsia="ru-RU"/>
+        </w:rPr>
+        <w:t>.</w:t>
+      </w:r>
+    </w:p>
+    <w:p>
+      <w:pPr>
+        <w:spacing w:after="0" w:line="240" w:lineRule="auto"/>
+        <w:rPr>
+          <w:rFonts w:ascii="Arial" w:eastAsia="Times New Roman" w:hAnsi="Arial" w:cs="Arial"/>
+          <w:color w:val="000000"/>
+          <w:sz w:val="20"/>
+          <w:szCs w:val="20"/>
+          <w:lang w:val="en-US" w:eastAsia="ru-RU"/>
+        </w:rPr>
+      </w:pPr>
+      <w:r>
+        <w:rPr>
+          <w:rFonts w:ascii="Arial" w:eastAsia="Times New Roman" w:hAnsi="Arial" w:cs="Arial"/>
+          <w:color w:val="000000"/>
+          <w:sz w:val="20"/>
+          <w:szCs w:val="20"/>
+          <w:lang w:val="en-US" w:eastAsia="ru-RU"/>
+        </w:rPr>
+        <w:t>no this is my first visit</w:t>
+      </w:r>
+      <w:r>
+        <w:rPr>
+          <w:rFonts w:ascii="Arial" w:eastAsia="Times New Roman" w:hAnsi="Arial" w:cs="Arial"/>
+          <w:color w:val="000000"/>
+          <w:sz w:val="20"/>
+          <w:szCs w:val="20"/>
+          <w:lang w:val="en-US" w:eastAsia="ru-RU"/>
+        </w:rPr>
+        <w:t>.</w:t>
+      </w:r>
+      <w:r>
+        <w:rPr>
+          <w:rFonts w:ascii="Arial" w:eastAsia="Times New Roman" w:hAnsi="Arial" w:cs="Arial"/>
+          <w:color w:val="000000"/>
+          <w:sz w:val="20"/>
+          <w:szCs w:val="20"/>
+          <w:lang w:val="en-US" w:eastAsia="ru-RU"/>
+        </w:rPr>
+        <w:t xml:space="preserve"> it's</w:t>
+      </w:r>
+    </w:p>
+    <w:p>
+      <w:pPr>
+        <w:spacing w:after="0" w:line="240" w:lineRule="auto"/>
+        <w:rPr>
+          <w:rFonts w:ascii="Arial" w:eastAsia="Times New Roman" w:hAnsi="Arial" w:cs="Arial"/>
+          <w:color w:val="000000"/>
+          <w:sz w:val="20"/>
+          <w:szCs w:val="20"/>
+          <w:lang w:val="en-US" w:eastAsia="ru-RU"/>
+        </w:rPr>
+      </w:pPr>
+      <w:r>
+        <w:rPr>
+          <w:rFonts w:ascii="Arial" w:eastAsia="Times New Roman" w:hAnsi="Arial" w:cs="Arial"/>
+          <w:color w:val="000000"/>
+          <w:sz w:val="20"/>
+          <w:szCs w:val="20"/>
+          <w:lang w:val="en-US" w:eastAsia="ru-RU"/>
+        </w:rPr>
+        <w:t>incredible</w:t>
+      </w:r>
+      <w:r>
+        <w:rPr>
+          <w:rFonts w:ascii="Arial" w:eastAsia="Times New Roman" w:hAnsi="Arial" w:cs="Arial"/>
+          <w:color w:val="000000"/>
+          <w:sz w:val="20"/>
+          <w:szCs w:val="20"/>
+          <w:lang w:val="en-US" w:eastAsia="ru-RU"/>
+        </w:rPr>
+        <w:t>.</w:t>
+      </w:r>
+      <w:r>
+        <w:rPr>
+          <w:rFonts w:ascii="Arial" w:eastAsia="Times New Roman" w:hAnsi="Arial" w:cs="Arial"/>
+          <w:color w:val="000000"/>
+          <w:sz w:val="20"/>
+          <w:szCs w:val="20"/>
+          <w:lang w:val="en-US" w:eastAsia="ru-RU"/>
+        </w:rPr>
+        <w:t xml:space="preserve"> how big everything is I know</w:t>
       </w:r>
     </w:p>
     <w:p>
@@ -921,29 +1211,69 @@
           <w:szCs w:val="20"/>
           <w:lang w:val="en-US" w:eastAsia="ru-RU"/>
         </w:rPr>
-        <w:t>your company ABC Solutions is a British</w:t>
-      </w:r>
-    </w:p>
-    <w:p>
-      <w:pPr>
-        <w:spacing w:after="0" w:line="240" w:lineRule="auto"/>
-        <w:rPr>
-          <w:rFonts w:ascii="Arial" w:eastAsia="Times New Roman" w:hAnsi="Arial" w:cs="Arial"/>
-          <w:color w:val="000000"/>
-          <w:sz w:val="20"/>
-          <w:szCs w:val="20"/>
-          <w:lang w:val="en-US" w:eastAsia="ru-RU"/>
-        </w:rPr>
-      </w:pPr>
-      <w:r>
-        <w:rPr>
-          <w:rFonts w:ascii="Arial" w:eastAsia="Times New Roman" w:hAnsi="Arial" w:cs="Arial"/>
-          <w:color w:val="000000"/>
-          <w:sz w:val="20"/>
-          <w:szCs w:val="20"/>
-          <w:lang w:val="en-US" w:eastAsia="ru-RU"/>
-        </w:rPr>
-        <w:t>software company founded in 2010 our</w:t>
+        <w:t>your company</w:t>
+      </w:r>
+      <w:r>
+        <w:rPr>
+          <w:rFonts w:ascii="Arial" w:eastAsia="Times New Roman" w:hAnsi="Arial" w:cs="Arial"/>
+          <w:color w:val="000000"/>
+          <w:sz w:val="20"/>
+          <w:szCs w:val="20"/>
+          <w:lang w:val="en-US" w:eastAsia="ru-RU"/>
+        </w:rPr>
+        <w:t>.</w:t>
+      </w:r>
+      <w:r>
+        <w:rPr>
+          <w:rFonts w:ascii="Arial" w:eastAsia="Times New Roman" w:hAnsi="Arial" w:cs="Arial"/>
+          <w:color w:val="000000"/>
+          <w:sz w:val="20"/>
+          <w:szCs w:val="20"/>
+          <w:lang w:val="en-US" w:eastAsia="ru-RU"/>
+        </w:rPr>
+        <w:t xml:space="preserve"> ABC Solutions is a British</w:t>
+      </w:r>
+    </w:p>
+    <w:p>
+      <w:pPr>
+        <w:spacing w:after="0" w:line="240" w:lineRule="auto"/>
+        <w:rPr>
+          <w:rFonts w:ascii="Arial" w:eastAsia="Times New Roman" w:hAnsi="Arial" w:cs="Arial"/>
+          <w:color w:val="000000"/>
+          <w:sz w:val="20"/>
+          <w:szCs w:val="20"/>
+          <w:lang w:val="en-US" w:eastAsia="ru-RU"/>
+        </w:rPr>
+      </w:pPr>
+      <w:r>
+        <w:rPr>
+          <w:rFonts w:ascii="Arial" w:eastAsia="Times New Roman" w:hAnsi="Arial" w:cs="Arial"/>
+          <w:color w:val="000000"/>
+          <w:sz w:val="20"/>
+          <w:szCs w:val="20"/>
+          <w:lang w:val="en-US" w:eastAsia="ru-RU"/>
+        </w:rPr>
+        <w:t>software company founded in 2010</w:t>
+      </w:r>
+      <w:r>
+        <w:rPr>
+          <w:rFonts w:ascii="Arial" w:eastAsia="Times New Roman" w:hAnsi="Arial" w:cs="Arial"/>
+          <w:color w:val="000000"/>
+          <w:sz w:val="20"/>
+          <w:szCs w:val="20"/>
+          <w:lang w:val="en-US" w:eastAsia="ru-RU"/>
+        </w:rPr>
+        <w:t>.</w:t>
+      </w:r>
+      <w:r>
+        <w:rPr>
+          <w:rFonts w:ascii="Arial" w:eastAsia="Times New Roman" w:hAnsi="Arial" w:cs="Arial"/>
+          <w:color w:val="000000"/>
+          <w:sz w:val="20"/>
+          <w:szCs w:val="20"/>
+          <w:lang w:val="en-US" w:eastAsia="ru-RU"/>
+        </w:rPr>
+        <w:t xml:space="preserve"> our</w:t>
       </w:r>
     </w:p>
     <w:p>
@@ -1009,7 +1339,27 @@
           <w:szCs w:val="20"/>
           <w:lang w:val="en-US" w:eastAsia="ru-RU"/>
         </w:rPr>
-        <w:t>north of England so you have two offices</w:t>
+        <w:t>north of England</w:t>
+      </w:r>
+      <w:r>
+        <w:rPr>
+          <w:rFonts w:ascii="Arial" w:eastAsia="Times New Roman" w:hAnsi="Arial" w:cs="Arial"/>
+          <w:color w:val="000000"/>
+          <w:sz w:val="20"/>
+          <w:szCs w:val="20"/>
+          <w:lang w:val="en-US" w:eastAsia="ru-RU"/>
+        </w:rPr>
+        <w:t>.</w:t>
+      </w:r>
+      <w:r>
+        <w:rPr>
+          <w:rFonts w:ascii="Arial" w:eastAsia="Times New Roman" w:hAnsi="Arial" w:cs="Arial"/>
+          <w:color w:val="000000"/>
+          <w:sz w:val="20"/>
+          <w:szCs w:val="20"/>
+          <w:lang w:val="en-US" w:eastAsia="ru-RU"/>
+        </w:rPr>
+        <w:t xml:space="preserve"> so you have two offices</w:t>
       </w:r>
     </w:p>
     <w:p>
@@ -1033,6 +1383,16 @@
         </w:rPr>
         <w:t>how many employees do you have in total</w:t>
       </w:r>
+      <w:r>
+        <w:rPr>
+          <w:rFonts w:ascii="Arial" w:eastAsia="Times New Roman" w:hAnsi="Arial" w:cs="Arial"/>
+          <w:color w:val="000000"/>
+          <w:sz w:val="20"/>
+          <w:szCs w:val="20"/>
+          <w:lang w:val="en-US" w:eastAsia="ru-RU"/>
+        </w:rPr>
+        <w:t>.</w:t>
+      </w:r>
     </w:p>
     <w:p>
       <w:pPr>
@@ -1097,7 +1457,27 @@
           <w:szCs w:val="20"/>
           <w:lang w:val="en-US" w:eastAsia="ru-RU"/>
         </w:rPr>
-        <w:t>to 160 before the end of the year it</w:t>
+        <w:t>to 160 before the end of the year</w:t>
+      </w:r>
+      <w:r>
+        <w:rPr>
+          <w:rFonts w:ascii="Arial" w:eastAsia="Times New Roman" w:hAnsi="Arial" w:cs="Arial"/>
+          <w:color w:val="000000"/>
+          <w:sz w:val="20"/>
+          <w:szCs w:val="20"/>
+          <w:lang w:val="en-US" w:eastAsia="ru-RU"/>
+        </w:rPr>
+        <w:t>.</w:t>
+      </w:r>
+      <w:r>
+        <w:rPr>
+          <w:rFonts w:ascii="Arial" w:eastAsia="Times New Roman" w:hAnsi="Arial" w:cs="Arial"/>
+          <w:color w:val="000000"/>
+          <w:sz w:val="20"/>
+          <w:szCs w:val="20"/>
+          <w:lang w:val="en-US" w:eastAsia="ru-RU"/>
+        </w:rPr>
+        <w:t xml:space="preserve"> it</w:t>
       </w:r>
     </w:p>
     <w:p>
@@ -1229,7 +1609,27 @@
           <w:szCs w:val="20"/>
           <w:lang w:val="en-US" w:eastAsia="ru-RU"/>
         </w:rPr>
-        <w:t>products we develop and sell accounting</w:t>
+        <w:t>products</w:t>
+      </w:r>
+      <w:r>
+        <w:rPr>
+          <w:rFonts w:ascii="Arial" w:eastAsia="Times New Roman" w:hAnsi="Arial" w:cs="Arial"/>
+          <w:color w:val="000000"/>
+          <w:sz w:val="20"/>
+          <w:szCs w:val="20"/>
+          <w:lang w:val="en-US" w:eastAsia="ru-RU"/>
+        </w:rPr>
+        <w:t>.</w:t>
+      </w:r>
+      <w:r>
+        <w:rPr>
+          <w:rFonts w:ascii="Arial" w:eastAsia="Times New Roman" w:hAnsi="Arial" w:cs="Arial"/>
+          <w:color w:val="000000"/>
+          <w:sz w:val="20"/>
+          <w:szCs w:val="20"/>
+          <w:lang w:val="en-US" w:eastAsia="ru-RU"/>
+        </w:rPr>
+        <w:t xml:space="preserve"> we develop and sell accounting</w:t>
       </w:r>
     </w:p>
     <w:p>
@@ -1472,7 +1872,27 @@
           <w:szCs w:val="20"/>
           <w:lang w:val="en-US" w:eastAsia="ru-RU"/>
         </w:rPr>
-        <w:t>small businesses we believe your clients</w:t>
+        <w:t>small businesses</w:t>
+      </w:r>
+      <w:r>
+        <w:rPr>
+          <w:rFonts w:ascii="Arial" w:eastAsia="Times New Roman" w:hAnsi="Arial" w:cs="Arial"/>
+          <w:color w:val="000000"/>
+          <w:sz w:val="20"/>
+          <w:szCs w:val="20"/>
+          <w:lang w:val="en-US" w:eastAsia="ru-RU"/>
+        </w:rPr>
+        <w:t>.</w:t>
+      </w:r>
+      <w:r>
+        <w:rPr>
+          <w:rFonts w:ascii="Arial" w:eastAsia="Times New Roman" w:hAnsi="Arial" w:cs="Arial"/>
+          <w:color w:val="000000"/>
+          <w:sz w:val="20"/>
+          <w:szCs w:val="20"/>
+          <w:lang w:val="en-US" w:eastAsia="ru-RU"/>
+        </w:rPr>
+        <w:t xml:space="preserve"> we believe your clients</w:t>
       </w:r>
     </w:p>
     <w:p>
@@ -1496,27 +1916,57 @@
         </w:rPr>
         <w:t>would also be interested in our products</w:t>
       </w:r>
-    </w:p>
-    <w:p>
-      <w:pPr>
-        <w:spacing w:after="0" w:line="240" w:lineRule="auto"/>
-        <w:rPr>
-          <w:rFonts w:ascii="Arial" w:eastAsia="Times New Roman" w:hAnsi="Arial" w:cs="Arial"/>
-          <w:color w:val="000000"/>
-          <w:sz w:val="20"/>
-          <w:szCs w:val="20"/>
-          <w:lang w:val="en-US" w:eastAsia="ru-RU"/>
-        </w:rPr>
-      </w:pPr>
-      <w:r>
-        <w:rPr>
-          <w:rFonts w:ascii="Arial" w:eastAsia="Times New Roman" w:hAnsi="Arial" w:cs="Arial"/>
-          <w:color w:val="000000"/>
-          <w:sz w:val="20"/>
-          <w:szCs w:val="20"/>
-          <w:lang w:val="en-US" w:eastAsia="ru-RU"/>
-        </w:rPr>
-        <w:t>I see you've done your research it's</w:t>
+      <w:r>
+        <w:rPr>
+          <w:rFonts w:ascii="Arial" w:eastAsia="Times New Roman" w:hAnsi="Arial" w:cs="Arial"/>
+          <w:color w:val="000000"/>
+          <w:sz w:val="20"/>
+          <w:szCs w:val="20"/>
+          <w:lang w:val="en-US" w:eastAsia="ru-RU"/>
+        </w:rPr>
+        <w:t>.</w:t>
+      </w:r>
+    </w:p>
+    <w:p>
+      <w:pPr>
+        <w:spacing w:after="0" w:line="240" w:lineRule="auto"/>
+        <w:rPr>
+          <w:rFonts w:ascii="Arial" w:eastAsia="Times New Roman" w:hAnsi="Arial" w:cs="Arial"/>
+          <w:color w:val="000000"/>
+          <w:sz w:val="20"/>
+          <w:szCs w:val="20"/>
+          <w:lang w:val="en-US" w:eastAsia="ru-RU"/>
+        </w:rPr>
+      </w:pPr>
+      <w:r>
+        <w:rPr>
+          <w:rFonts w:ascii="Arial" w:eastAsia="Times New Roman" w:hAnsi="Arial" w:cs="Arial"/>
+          <w:color w:val="000000"/>
+          <w:sz w:val="20"/>
+          <w:szCs w:val="20"/>
+          <w:lang w:val="en-US" w:eastAsia="ru-RU"/>
+        </w:rPr>
+        <w:t>I see you've done your research</w:t>
+      </w:r>
+      <w:r>
+        <w:rPr>
+          <w:rFonts w:ascii="Arial" w:eastAsia="Times New Roman" w:hAnsi="Arial" w:cs="Arial"/>
+          <w:color w:val="000000"/>
+          <w:sz w:val="20"/>
+          <w:szCs w:val="20"/>
+          <w:lang w:val="en-US" w:eastAsia="ru-RU"/>
+        </w:rPr>
+        <w:t>.</w:t>
+      </w:r>
+      <w:r>
+        <w:rPr>
+          <w:rFonts w:ascii="Arial" w:eastAsia="Times New Roman" w:hAnsi="Arial" w:cs="Arial"/>
+          <w:color w:val="000000"/>
+          <w:sz w:val="20"/>
+          <w:szCs w:val="20"/>
+          <w:lang w:val="en-US" w:eastAsia="ru-RU"/>
+        </w:rPr>
+        <w:t xml:space="preserve"> it's</w:t>
       </w:r>
     </w:p>
     <w:p>
@@ -1648,29 +2098,69 @@
           <w:szCs w:val="20"/>
           <w:lang w:val="en-US" w:eastAsia="ru-RU"/>
         </w:rPr>
-        <w:t>more detail in fact this will probably</w:t>
-      </w:r>
-    </w:p>
-    <w:p>
-      <w:pPr>
-        <w:spacing w:after="0" w:line="240" w:lineRule="auto"/>
-        <w:rPr>
-          <w:rFonts w:ascii="Arial" w:eastAsia="Times New Roman" w:hAnsi="Arial" w:cs="Arial"/>
-          <w:color w:val="000000"/>
-          <w:sz w:val="20"/>
-          <w:szCs w:val="20"/>
-          <w:lang w:val="en-US" w:eastAsia="ru-RU"/>
-        </w:rPr>
-      </w:pPr>
-      <w:r>
-        <w:rPr>
-          <w:rFonts w:ascii="Arial" w:eastAsia="Times New Roman" w:hAnsi="Arial" w:cs="Arial"/>
-          <w:color w:val="000000"/>
-          <w:sz w:val="20"/>
-          <w:szCs w:val="20"/>
-          <w:lang w:val="en-US" w:eastAsia="ru-RU"/>
-        </w:rPr>
-        <w:t>need several meetings how long are you</w:t>
+        <w:t>more detai</w:t>
+      </w:r>
+      <w:r>
+        <w:rPr>
+          <w:rFonts w:ascii="Arial" w:eastAsia="Times New Roman" w:hAnsi="Arial" w:cs="Arial"/>
+          <w:color w:val="000000"/>
+          <w:sz w:val="20"/>
+          <w:szCs w:val="20"/>
+          <w:lang w:val="en-US" w:eastAsia="ru-RU"/>
+        </w:rPr>
+        <w:t>.</w:t>
+      </w:r>
+      <w:r>
+        <w:rPr>
+          <w:rFonts w:ascii="Arial" w:eastAsia="Times New Roman" w:hAnsi="Arial" w:cs="Arial"/>
+          <w:color w:val="000000"/>
+          <w:sz w:val="20"/>
+          <w:szCs w:val="20"/>
+          <w:lang w:val="en-US" w:eastAsia="ru-RU"/>
+        </w:rPr>
+        <w:t>l in fact this will probably</w:t>
+      </w:r>
+    </w:p>
+    <w:p>
+      <w:pPr>
+        <w:spacing w:after="0" w:line="240" w:lineRule="auto"/>
+        <w:rPr>
+          <w:rFonts w:ascii="Arial" w:eastAsia="Times New Roman" w:hAnsi="Arial" w:cs="Arial"/>
+          <w:color w:val="000000"/>
+          <w:sz w:val="20"/>
+          <w:szCs w:val="20"/>
+          <w:lang w:val="en-US" w:eastAsia="ru-RU"/>
+        </w:rPr>
+      </w:pPr>
+      <w:r>
+        <w:rPr>
+          <w:rFonts w:ascii="Arial" w:eastAsia="Times New Roman" w:hAnsi="Arial" w:cs="Arial"/>
+          <w:color w:val="000000"/>
+          <w:sz w:val="20"/>
+          <w:szCs w:val="20"/>
+          <w:lang w:val="en-US" w:eastAsia="ru-RU"/>
+        </w:rPr>
+        <w:t>need several meetings</w:t>
+      </w:r>
+      <w:r>
+        <w:rPr>
+          <w:rFonts w:ascii="Arial" w:eastAsia="Times New Roman" w:hAnsi="Arial" w:cs="Arial"/>
+          <w:color w:val="000000"/>
+          <w:sz w:val="20"/>
+          <w:szCs w:val="20"/>
+          <w:lang w:val="en-US" w:eastAsia="ru-RU"/>
+        </w:rPr>
+        <w:t>.</w:t>
+      </w:r>
+      <w:r>
+        <w:rPr>
+          <w:rFonts w:ascii="Arial" w:eastAsia="Times New Roman" w:hAnsi="Arial" w:cs="Arial"/>
+          <w:color w:val="000000"/>
+          <w:sz w:val="20"/>
+          <w:szCs w:val="20"/>
+          <w:lang w:val="en-US" w:eastAsia="ru-RU"/>
+        </w:rPr>
+        <w:t xml:space="preserve"> how long are you</w:t>
       </w:r>
     </w:p>
     <w:p>
@@ -2220,7 +2710,27 @@
           <w:szCs w:val="20"/>
           <w:lang w:val="en-US" w:eastAsia="ru-RU"/>
         </w:rPr>
-        <w:t>means it's the field of computing so the</w:t>
+        <w:t>means it's the field of computing</w:t>
+      </w:r>
+      <w:r>
+        <w:rPr>
+          <w:rFonts w:ascii="Arial" w:eastAsia="Times New Roman" w:hAnsi="Arial" w:cs="Arial"/>
+          <w:color w:val="000000"/>
+          <w:sz w:val="20"/>
+          <w:szCs w:val="20"/>
+          <w:lang w:val="en-US" w:eastAsia="ru-RU"/>
+        </w:rPr>
+        <w:t>.</w:t>
+      </w:r>
+      <w:r>
+        <w:rPr>
+          <w:rFonts w:ascii="Arial" w:eastAsia="Times New Roman" w:hAnsi="Arial" w:cs="Arial"/>
+          <w:color w:val="000000"/>
+          <w:sz w:val="20"/>
+          <w:szCs w:val="20"/>
+          <w:lang w:val="en-US" w:eastAsia="ru-RU"/>
+        </w:rPr>
+        <w:t xml:space="preserve"> so the</w:t>
       </w:r>
     </w:p>
     <w:p>
@@ -2418,7 +2928,27 @@
           <w:szCs w:val="20"/>
           <w:lang w:val="en-US" w:eastAsia="ru-RU"/>
         </w:rPr>
-        <w:t>computer programming so they were</w:t>
+        <w:t>computer programming</w:t>
+      </w:r>
+      <w:r>
+        <w:rPr>
+          <w:rFonts w:ascii="Arial" w:eastAsia="Times New Roman" w:hAnsi="Arial" w:cs="Arial"/>
+          <w:color w:val="000000"/>
+          <w:sz w:val="20"/>
+          <w:szCs w:val="20"/>
+          <w:lang w:val="en-US" w:eastAsia="ru-RU"/>
+        </w:rPr>
+        <w:t>.</w:t>
+      </w:r>
+      <w:r>
+        <w:rPr>
+          <w:rFonts w:ascii="Arial" w:eastAsia="Times New Roman" w:hAnsi="Arial" w:cs="Arial"/>
+          <w:color w:val="000000"/>
+          <w:sz w:val="20"/>
+          <w:szCs w:val="20"/>
+          <w:lang w:val="en-US" w:eastAsia="ru-RU"/>
+        </w:rPr>
+        <w:t xml:space="preserve"> so they were</w:t>
       </w:r>
     </w:p>
     <w:p>
@@ -2539,7 +3069,7 @@
           <w:color w:val="000000"/>
           <w:sz w:val="20"/>
           <w:szCs w:val="20"/>
-          <w:lang w:val="en-US" w:eastAsia="ru-RU"/>
+          <w:lang w:eastAsia="ru-RU"/>
         </w:rPr>
       </w:pPr>
       <w:r>
@@ -2551,6 +3081,16 @@
           <w:lang w:val="en-US" w:eastAsia="ru-RU"/>
         </w:rPr>
         <w:t>support to help</w:t>
+      </w:r>
+      <w:r>
+        <w:rPr>
+          <w:rFonts w:ascii="Arial" w:eastAsia="Times New Roman" w:hAnsi="Arial" w:cs="Arial"/>
+          <w:color w:val="000000"/>
+          <w:sz w:val="20"/>
+          <w:szCs w:val="20"/>
+          <w:lang w:val="en-US" w:eastAsia="ru-RU"/>
+        </w:rPr>
+        <w:t>.</w:t>
       </w:r>
     </w:p>
     <w:p>
@@ -3797,7 +4337,6 @@
           <w:lang w:eastAsia="ru-RU"/>
         </w:rPr>
       </w:pPr>
-      <w:proofErr w:type="spellStart"/>
       <w:r>
         <w:rPr>
           <w:rFonts w:ascii="Arial" w:eastAsia="Times New Roman" w:hAnsi="Arial" w:cs="Arial"/>
@@ -3806,31 +4345,8 @@
           <w:szCs w:val="20"/>
           <w:lang w:eastAsia="ru-RU"/>
         </w:rPr>
-        <w:t>interested</w:t>
-      </w:r>
-      <w:proofErr w:type="spellEnd"/>
-      <w:r>
-        <w:rPr>
-          <w:rFonts w:ascii="Arial" w:eastAsia="Times New Roman" w:hAnsi="Arial" w:cs="Arial"/>
-          <w:color w:val="000000"/>
-          <w:sz w:val="20"/>
-          <w:szCs w:val="20"/>
-          <w:lang w:eastAsia="ru-RU"/>
-        </w:rPr>
-        <w:t xml:space="preserve"> </w:t>
-      </w:r>
-      <w:proofErr w:type="spellStart"/>
-      <w:r>
-        <w:rPr>
-          <w:rFonts w:ascii="Arial" w:eastAsia="Times New Roman" w:hAnsi="Arial" w:cs="Arial"/>
-          <w:color w:val="000000"/>
-          <w:sz w:val="20"/>
-          <w:szCs w:val="20"/>
-          <w:lang w:eastAsia="ru-RU"/>
-        </w:rPr>
-        <w:t>in</w:t>
-      </w:r>
-      <w:proofErr w:type="spellEnd"/>
+        <w:t>interested in</w:t>
+      </w:r>
     </w:p>
     <w:p/>
     <w:sectPr>

</xml_diff>